<commit_message>
Flattened unnecessary nested loops
</commit_message>
<xml_diff>
--- a/Documentation/Loan Management System Design Documentation.docx
+++ b/Documentation/Loan Management System Design Documentation.docx
@@ -34,7 +34,15 @@
       <w:r>
         <w:rPr/>
         <w:tab/>
-        <w:t>Th project is a Loan Management System using a client – server model, that could get user data (human or generated) and processes it for credit scoring. It factors in the current economic conditions like yield spread, federal reserve rate, loan demand from previous day, e</w:t>
+        <w:t>Th</w:t>
+      </w:r>
+      <w:r>
+        <w:rPr/>
+        <w:t>is</w:t>
+      </w:r>
+      <w:r>
+        <w:rPr/>
+        <w:t xml:space="preserve"> project is a Loan Management System using a client – server model, that could get user data (human or generated) and processes it for credit scoring. It factors in the current economic conditions like yield spread, federal reserve rate, loan demand from previous day, e</w:t>
       </w:r>
       <w:r>
         <w:rPr/>
@@ -76,7 +84,15 @@
       </w:pPr>
       <w:r>
         <w:rPr/>
-        <w:t>Generate Data.</w:t>
+        <w:t xml:space="preserve">Generate </w:t>
+      </w:r>
+      <w:r>
+        <w:rPr/>
+        <w:t xml:space="preserve">artificial </w:t>
+      </w:r>
+      <w:r>
+        <w:rPr/>
+        <w:t>Data.</w:t>
       </w:r>
     </w:p>
     <w:p>
@@ -219,6 +235,58 @@
       </w:pPr>
       <w:r>
         <w:rPr/>
+      </w:r>
+    </w:p>
+    <w:p>
+      <w:pPr>
+        <w:pStyle w:val="ListParagraph"/>
+        <w:rPr/>
+      </w:pPr>
+      <w:r>
+        <w:rPr/>
+      </w:r>
+    </w:p>
+    <w:p>
+      <w:pPr>
+        <w:pStyle w:val="ListParagraph"/>
+        <w:ind w:hanging="0"/>
+        <w:rPr>
+          <w:u w:val="single"/>
+        </w:rPr>
+      </w:pPr>
+      <w:r>
+        <w:rPr>
+          <w:u w:val="single"/>
+        </w:rPr>
+        <w:t>Guidelines Resulting From Experimentation and increased Programming Experience</w:t>
+      </w:r>
+    </w:p>
+    <w:p>
+      <w:pPr>
+        <w:pStyle w:val="ListParagraph"/>
+        <w:ind w:hanging="0"/>
+        <w:rPr>
+          <w:u w:val="none"/>
+        </w:rPr>
+      </w:pPr>
+      <w:r>
+        <w:rPr>
+          <w:u w:val="none"/>
+        </w:rPr>
+      </w:r>
+    </w:p>
+    <w:p>
+      <w:pPr>
+        <w:pStyle w:val="ListParagraph"/>
+        <w:ind w:hanging="0"/>
+        <w:rPr>
+          <w:u w:val="single"/>
+        </w:rPr>
+      </w:pPr>
+      <w:r>
+        <w:rPr>
+          <w:u w:val="single"/>
+        </w:rPr>
       </w:r>
     </w:p>
     <w:p>
@@ -318,6 +386,409 @@
         <w:rPr>
           <w:u w:val="single"/>
         </w:rPr>
+        <w:t>All User Data:</w:t>
+      </w:r>
+    </w:p>
+    <w:p>
+      <w:pPr>
+        <w:pStyle w:val="Normal"/>
+        <w:rPr>
+          <w:u w:val="single"/>
+        </w:rPr>
+      </w:pPr>
+      <w:r>
+        <w:rPr>
+          <w:u w:val="none"/>
+        </w:rPr>
+        <w:tab/>
+      </w:r>
+      <w:r>
+        <w:rPr>
+          <w:u w:val="single"/>
+        </w:rPr>
+        <w:t>Data that will be received from user:</w:t>
+      </w:r>
+    </w:p>
+    <w:p>
+      <w:pPr>
+        <w:pStyle w:val="Normal"/>
+        <w:numPr>
+          <w:ilvl w:val="2"/>
+          <w:numId w:val="8"/>
+        </w:numPr>
+        <w:rPr>
+          <w:u w:val="none"/>
+        </w:rPr>
+      </w:pPr>
+      <w:r>
+        <w:rPr>
+          <w:u w:val="none"/>
+        </w:rPr>
+        <w:t>User name</w:t>
+      </w:r>
+    </w:p>
+    <w:p>
+      <w:pPr>
+        <w:pStyle w:val="Normal"/>
+        <w:numPr>
+          <w:ilvl w:val="2"/>
+          <w:numId w:val="8"/>
+        </w:numPr>
+        <w:rPr>
+          <w:u w:val="none"/>
+        </w:rPr>
+      </w:pPr>
+      <w:r>
+        <w:rPr>
+          <w:u w:val="none"/>
+        </w:rPr>
+        <w:t>User password for future loin methods</w:t>
+      </w:r>
+    </w:p>
+    <w:p>
+      <w:pPr>
+        <w:pStyle w:val="Normal"/>
+        <w:numPr>
+          <w:ilvl w:val="2"/>
+          <w:numId w:val="8"/>
+        </w:numPr>
+        <w:rPr>
+          <w:u w:val="none"/>
+        </w:rPr>
+      </w:pPr>
+      <w:r>
+        <w:rPr>
+          <w:u w:val="none"/>
+        </w:rPr>
+        <w:t>User Financial Reserves</w:t>
+      </w:r>
+    </w:p>
+    <w:p>
+      <w:pPr>
+        <w:pStyle w:val="Normal"/>
+        <w:numPr>
+          <w:ilvl w:val="2"/>
+          <w:numId w:val="8"/>
+        </w:numPr>
+        <w:rPr>
+          <w:u w:val="none"/>
+        </w:rPr>
+      </w:pPr>
+      <w:r>
+        <w:rPr>
+          <w:u w:val="none"/>
+        </w:rPr>
+        <w:t>User Requested Loan Amount</w:t>
+      </w:r>
+    </w:p>
+    <w:p>
+      <w:pPr>
+        <w:pStyle w:val="Normal"/>
+        <w:numPr>
+          <w:ilvl w:val="2"/>
+          <w:numId w:val="8"/>
+        </w:numPr>
+        <w:rPr>
+          <w:u w:val="none"/>
+        </w:rPr>
+      </w:pPr>
+      <w:r>
+        <w:rPr>
+          <w:u w:val="none"/>
+        </w:rPr>
+        <w:t>User loan Duration</w:t>
+      </w:r>
+    </w:p>
+    <w:p>
+      <w:pPr>
+        <w:pStyle w:val="Normal"/>
+        <w:numPr>
+          <w:ilvl w:val="2"/>
+          <w:numId w:val="8"/>
+        </w:numPr>
+        <w:rPr>
+          <w:u w:val="none"/>
+        </w:rPr>
+      </w:pPr>
+      <w:r>
+        <w:rPr>
+          <w:u w:val="none"/>
+        </w:rPr>
+        <w:t>User Credit Score</w:t>
+      </w:r>
+    </w:p>
+    <w:p>
+      <w:pPr>
+        <w:pStyle w:val="Normal"/>
+        <w:numPr>
+          <w:ilvl w:val="2"/>
+          <w:numId w:val="8"/>
+        </w:numPr>
+        <w:rPr>
+          <w:u w:val="none"/>
+        </w:rPr>
+      </w:pPr>
+      <w:r>
+        <w:rPr>
+          <w:u w:val="none"/>
+        </w:rPr>
+      </w:r>
+    </w:p>
+    <w:p>
+      <w:pPr>
+        <w:pStyle w:val="Normal"/>
+        <w:rPr>
+          <w:u w:val="single"/>
+        </w:rPr>
+      </w:pPr>
+      <w:r>
+        <w:rPr>
+          <w:u w:val="single"/>
+        </w:rPr>
+      </w:r>
+    </w:p>
+    <w:p>
+      <w:pPr>
+        <w:pStyle w:val="Normal"/>
+        <w:rPr>
+          <w:u w:val="single"/>
+        </w:rPr>
+      </w:pPr>
+      <w:r>
+        <w:rPr>
+          <w:u w:val="single"/>
+        </w:rPr>
+      </w:r>
+    </w:p>
+    <w:p>
+      <w:pPr>
+        <w:pStyle w:val="Normal"/>
+        <w:rPr>
+          <w:u w:val="single"/>
+        </w:rPr>
+      </w:pPr>
+      <w:r>
+        <w:rPr>
+          <w:u w:val="none"/>
+        </w:rPr>
+        <w:tab/>
+      </w:r>
+      <w:r>
+        <w:rPr>
+          <w:u w:val="single"/>
+        </w:rPr>
+        <w:t>Calculated Data From User:</w:t>
+      </w:r>
+    </w:p>
+    <w:p>
+      <w:pPr>
+        <w:pStyle w:val="Normal"/>
+        <w:numPr>
+          <w:ilvl w:val="2"/>
+          <w:numId w:val="9"/>
+        </w:numPr>
+        <w:rPr>
+          <w:u w:val="none"/>
+        </w:rPr>
+      </w:pPr>
+      <w:r>
+        <w:rPr>
+          <w:u w:val="none"/>
+        </w:rPr>
+        <w:t>Default Risk Score</w:t>
+      </w:r>
+    </w:p>
+    <w:p>
+      <w:pPr>
+        <w:pStyle w:val="Normal"/>
+        <w:numPr>
+          <w:ilvl w:val="2"/>
+          <w:numId w:val="9"/>
+        </w:numPr>
+        <w:rPr>
+          <w:u w:val="none"/>
+        </w:rPr>
+      </w:pPr>
+      <w:r>
+        <w:rPr>
+          <w:u w:val="none"/>
+        </w:rPr>
+        <w:t>Loss Given Default</w:t>
+      </w:r>
+    </w:p>
+    <w:p>
+      <w:pPr>
+        <w:pStyle w:val="Normal"/>
+        <w:numPr>
+          <w:ilvl w:val="2"/>
+          <w:numId w:val="9"/>
+        </w:numPr>
+        <w:rPr>
+          <w:u w:val="none"/>
+        </w:rPr>
+      </w:pPr>
+      <w:r>
+        <w:rPr>
+          <w:u w:val="none"/>
+        </w:rPr>
+        <w:t>Debt to income ratio</w:t>
+      </w:r>
+    </w:p>
+    <w:p>
+      <w:pPr>
+        <w:pStyle w:val="Normal"/>
+        <w:numPr>
+          <w:ilvl w:val="2"/>
+          <w:numId w:val="9"/>
+        </w:numPr>
+        <w:rPr>
+          <w:u w:val="none"/>
+        </w:rPr>
+      </w:pPr>
+      <w:r>
+        <w:rPr>
+          <w:u w:val="none"/>
+        </w:rPr>
+        <w:t>Recovery rate for each loan</w:t>
+      </w:r>
+    </w:p>
+    <w:p>
+      <w:pPr>
+        <w:pStyle w:val="Normal"/>
+        <w:numPr>
+          <w:ilvl w:val="2"/>
+          <w:numId w:val="9"/>
+        </w:numPr>
+        <w:rPr>
+          <w:u w:val="none"/>
+        </w:rPr>
+      </w:pPr>
+      <w:r>
+        <w:rPr>
+          <w:u w:val="none"/>
+        </w:rPr>
+        <w:t>Monthly debt payments for each loan application.</w:t>
+      </w:r>
+    </w:p>
+    <w:p>
+      <w:pPr>
+        <w:pStyle w:val="Normal"/>
+        <w:numPr>
+          <w:ilvl w:val="2"/>
+          <w:numId w:val="9"/>
+        </w:numPr>
+        <w:rPr>
+          <w:u w:val="none"/>
+        </w:rPr>
+      </w:pPr>
+      <w:r>
+        <w:rPr>
+          <w:u w:val="none"/>
+        </w:rPr>
+        <w:t>Outstanding monthly debt payments prior to loan for the month</w:t>
+      </w:r>
+    </w:p>
+    <w:p>
+      <w:pPr>
+        <w:pStyle w:val="Normal"/>
+        <w:numPr>
+          <w:ilvl w:val="2"/>
+          <w:numId w:val="9"/>
+        </w:numPr>
+        <w:rPr>
+          <w:u w:val="none"/>
+        </w:rPr>
+      </w:pPr>
+      <w:r>
+        <w:rPr>
+          <w:u w:val="none"/>
+        </w:rPr>
+        <w:t>Total monthly payments to us for the loan each month.</w:t>
+      </w:r>
+    </w:p>
+    <w:p>
+      <w:pPr>
+        <w:pStyle w:val="Normal"/>
+        <w:numPr>
+          <w:ilvl w:val="2"/>
+          <w:numId w:val="9"/>
+        </w:numPr>
+        <w:rPr>
+          <w:u w:val="none"/>
+        </w:rPr>
+      </w:pPr>
+      <w:r>
+        <w:rPr>
+          <w:u w:val="none"/>
+        </w:rPr>
+        <w:t>Default Risk Score</w:t>
+      </w:r>
+    </w:p>
+    <w:p>
+      <w:pPr>
+        <w:pStyle w:val="Normal"/>
+        <w:numPr>
+          <w:ilvl w:val="2"/>
+          <w:numId w:val="9"/>
+        </w:numPr>
+        <w:rPr>
+          <w:u w:val="none"/>
+        </w:rPr>
+      </w:pPr>
+      <w:r>
+        <w:rPr>
+          <w:u w:val="none"/>
+        </w:rPr>
+        <w:t>Loan Viability Score</w:t>
+      </w:r>
+    </w:p>
+    <w:p>
+      <w:pPr>
+        <w:pStyle w:val="Normal"/>
+        <w:numPr>
+          <w:ilvl w:val="2"/>
+          <w:numId w:val="9"/>
+        </w:numPr>
+        <w:rPr>
+          <w:u w:val="none"/>
+        </w:rPr>
+      </w:pPr>
+      <w:r>
+        <w:rPr>
+          <w:u w:val="none"/>
+        </w:rPr>
+        <w:t>Adjusted Loan Viability Score</w:t>
+      </w:r>
+    </w:p>
+    <w:p>
+      <w:pPr>
+        <w:pStyle w:val="Normal"/>
+        <w:numPr>
+          <w:ilvl w:val="2"/>
+          <w:numId w:val="9"/>
+        </w:numPr>
+        <w:rPr>
+          <w:u w:val="none"/>
+        </w:rPr>
+      </w:pPr>
+      <w:r>
+        <w:rPr>
+          <w:u w:val="none"/>
+        </w:rPr>
+        <w:t>Credit Score based default risk rate by group</w:t>
+      </w:r>
+    </w:p>
+    <w:p>
+      <w:pPr>
+        <w:pStyle w:val="Normal"/>
+        <w:rPr>
+          <w:u w:val="single"/>
+        </w:rPr>
+      </w:pPr>
+      <w:r>
+        <w:rPr>
+          <w:u w:val="single"/>
+        </w:rPr>
         <w:t>Loan Server Design and Functionalities</w:t>
       </w:r>
       <w:r>
@@ -378,7 +849,9 @@
         <w:rPr>
           <w:u w:val="none"/>
         </w:rPr>
-        <w:t>Direction ability to directly search loan database for entries.</w:t>
+        <w:t>Direct ability to directly search loan database for entries</w:t>
+        <w:softHyphen/>
+        <w:t>.</w:t>
       </w:r>
     </w:p>
     <w:p>
@@ -473,6 +946,276 @@
     <w:p>
       <w:pPr>
         <w:pStyle w:val="Normal"/>
+        <w:rPr>
+          <w:u w:val="single"/>
+        </w:rPr>
+      </w:pPr>
+      <w:r>
+        <w:rPr/>
+      </w:r>
+    </w:p>
+    <w:p>
+      <w:pPr>
+        <w:pStyle w:val="Normal"/>
+        <w:rPr>
+          <w:u w:val="single"/>
+        </w:rPr>
+      </w:pPr>
+      <w:r>
+        <w:rPr>
+          <w:u w:val="single"/>
+        </w:rPr>
+        <w:t>Changes to make on Loan Server and LMS Interface</w:t>
+      </w:r>
+    </w:p>
+    <w:p>
+      <w:pPr>
+        <w:pStyle w:val="Normal"/>
+        <w:numPr>
+          <w:ilvl w:val="0"/>
+          <w:numId w:val="5"/>
+        </w:numPr>
+        <w:rPr>
+          <w:u w:val="none"/>
+        </w:rPr>
+      </w:pPr>
+      <w:r>
+        <w:rPr>
+          <w:u w:val="none"/>
+        </w:rPr>
+        <w:t>Fix bug on line 720</w:t>
+      </w:r>
+    </w:p>
+    <w:p>
+      <w:pPr>
+        <w:pStyle w:val="Normal"/>
+        <w:numPr>
+          <w:ilvl w:val="0"/>
+          <w:numId w:val="5"/>
+        </w:numPr>
+        <w:rPr>
+          <w:u w:val="none"/>
+        </w:rPr>
+      </w:pPr>
+      <w:r>
+        <w:rPr>
+          <w:u w:val="none"/>
+        </w:rPr>
+        <w:t>Make economic metrics be stored in a file to prevent repetitive API calls.</w:t>
+      </w:r>
+    </w:p>
+    <w:p>
+      <w:pPr>
+        <w:pStyle w:val="Normal"/>
+        <w:rPr>
+          <w:u w:val="single"/>
+        </w:rPr>
+      </w:pPr>
+      <w:r>
+        <w:rPr>
+          <w:u w:val="single"/>
+        </w:rPr>
+      </w:r>
+    </w:p>
+    <w:p>
+      <w:pPr>
+        <w:pStyle w:val="Normal"/>
+        <w:rPr>
+          <w:u w:val="single"/>
+        </w:rPr>
+      </w:pPr>
+      <w:r>
+        <w:rPr>
+          <w:u w:val="single"/>
+        </w:rPr>
+        <w:t>Changes to make on Loan Database Manager</w:t>
+      </w:r>
+    </w:p>
+    <w:p>
+      <w:pPr>
+        <w:pStyle w:val="Normal"/>
+        <w:numPr>
+          <w:ilvl w:val="0"/>
+          <w:numId w:val="6"/>
+        </w:numPr>
+        <w:rPr>
+          <w:u w:val="none"/>
+        </w:rPr>
+      </w:pPr>
+      <w:r>
+        <w:rPr>
+          <w:u w:val="none"/>
+        </w:rPr>
+        <w:t>Flatten as much as possible the functions involved In data storage and retrieval.</w:t>
+      </w:r>
+    </w:p>
+    <w:p>
+      <w:pPr>
+        <w:pStyle w:val="Normal"/>
+        <w:numPr>
+          <w:ilvl w:val="0"/>
+          <w:numId w:val="0"/>
+        </w:numPr>
+        <w:ind w:left="720" w:hanging="0"/>
+        <w:rPr>
+          <w:u w:val="single"/>
+        </w:rPr>
+      </w:pPr>
+      <w:r>
+        <w:rPr>
+          <w:u w:val="single"/>
+        </w:rPr>
+        <w:t>What to do:</w:t>
+      </w:r>
+    </w:p>
+    <w:p>
+      <w:pPr>
+        <w:pStyle w:val="Normal"/>
+        <w:numPr>
+          <w:ilvl w:val="2"/>
+          <w:numId w:val="6"/>
+        </w:numPr>
+        <w:rPr/>
+      </w:pPr>
+      <w:r>
+        <w:rPr>
+          <w:u w:val="none"/>
+        </w:rPr>
+        <w:t>Just directly concatenate the loan values instead of doing this with a for loop.</w:t>
+      </w:r>
+    </w:p>
+    <w:p>
+      <w:pPr>
+        <w:pStyle w:val="Normal"/>
+        <w:numPr>
+          <w:ilvl w:val="2"/>
+          <w:numId w:val="6"/>
+        </w:numPr>
+        <w:rPr/>
+      </w:pPr>
+      <w:r>
+        <w:rPr/>
+        <w:t>Comment out the logic because it is weird how I came up with that solution.</w:t>
+      </w:r>
+    </w:p>
+    <w:p>
+      <w:pPr>
+        <w:pStyle w:val="Normal"/>
+        <w:numPr>
+          <w:ilvl w:val="0"/>
+          <w:numId w:val="6"/>
+        </w:numPr>
+        <w:rPr>
+          <w:u w:val="none"/>
+        </w:rPr>
+      </w:pPr>
+      <w:r>
+        <w:rPr>
+          <w:u w:val="none"/>
+        </w:rPr>
+        <w:t>Split database value retrieval and writing to the required file in the retrieveAllUserDataFromDatabase Function.</w:t>
+      </w:r>
+    </w:p>
+    <w:p>
+      <w:pPr>
+        <w:pStyle w:val="Normal"/>
+        <w:numPr>
+          <w:ilvl w:val="0"/>
+          <w:numId w:val="6"/>
+        </w:numPr>
+        <w:rPr>
+          <w:u w:val="none"/>
+        </w:rPr>
+      </w:pPr>
+      <w:r>
+        <w:rPr>
+          <w:u w:val="none"/>
+        </w:rPr>
+      </w:r>
+    </w:p>
+    <w:p>
+      <w:pPr>
+        <w:pStyle w:val="Normal"/>
+        <w:rPr>
+          <w:u w:val="single"/>
+        </w:rPr>
+      </w:pPr>
+      <w:r>
+        <w:rPr>
+          <w:u w:val="single"/>
+        </w:rPr>
+      </w:r>
+    </w:p>
+    <w:p>
+      <w:pPr>
+        <w:pStyle w:val="Normal"/>
+        <w:rPr>
+          <w:u w:val="single"/>
+        </w:rPr>
+      </w:pPr>
+      <w:r>
+        <w:rPr>
+          <w:u w:val="single"/>
+        </w:rPr>
+        <w:t>File Management Changes:</w:t>
+      </w:r>
+    </w:p>
+    <w:p>
+      <w:pPr>
+        <w:pStyle w:val="Normal"/>
+        <w:numPr>
+          <w:ilvl w:val="0"/>
+          <w:numId w:val="7"/>
+        </w:numPr>
+        <w:rPr>
+          <w:u w:val="none"/>
+        </w:rPr>
+      </w:pPr>
+      <w:r>
+        <w:rPr>
+          <w:u w:val="none"/>
+        </w:rPr>
+        <w:t>Use a mutex to handle all output file objects file objects.</w:t>
+      </w:r>
+    </w:p>
+    <w:p>
+      <w:pPr>
+        <w:pStyle w:val="Normal"/>
+        <w:numPr>
+          <w:ilvl w:val="0"/>
+          <w:numId w:val="7"/>
+        </w:numPr>
+        <w:rPr>
+          <w:u w:val="none"/>
+        </w:rPr>
+      </w:pPr>
+      <w:r>
+        <w:rPr>
+          <w:u w:val="none"/>
+        </w:rPr>
+        <w:t>File input could be left to be done by multiple threads simultaneously.</w:t>
+      </w:r>
+    </w:p>
+    <w:p>
+      <w:pPr>
+        <w:pStyle w:val="Normal"/>
+        <w:numPr>
+          <w:ilvl w:val="0"/>
+          <w:numId w:val="7"/>
+        </w:numPr>
+        <w:rPr>
+          <w:u w:val="none"/>
+        </w:rPr>
+      </w:pPr>
+      <w:r>
+        <w:rPr>
+          <w:u w:val="none"/>
+        </w:rPr>
+      </w:r>
+    </w:p>
+    <w:p>
+      <w:pPr>
+        <w:pStyle w:val="Normal"/>
         <w:rPr/>
       </w:pPr>
       <w:r>
@@ -686,6 +1429,85 @@
         <w:pStyle w:val="Normal"/>
         <w:rPr/>
       </w:pPr>
+      <w:r>
+        <w:rPr/>
+      </w:r>
+    </w:p>
+    <w:p>
+      <w:pPr>
+        <w:pStyle w:val="Normal"/>
+        <w:rPr/>
+      </w:pPr>
+      <w:r>
+        <w:rPr/>
+      </w:r>
+    </w:p>
+    <w:p>
+      <w:pPr>
+        <w:pStyle w:val="Normal"/>
+        <w:rPr/>
+      </w:pPr>
+      <w:r>
+        <w:rPr/>
+      </w:r>
+    </w:p>
+    <w:p>
+      <w:pPr>
+        <w:pStyle w:val="Normal"/>
+        <w:rPr/>
+      </w:pPr>
+      <w:r>
+        <w:rPr>
+          <w:u w:val="single"/>
+        </w:rPr>
+        <w:t>Dev Menu Functionalities and Functions:</w:t>
+      </w:r>
+    </w:p>
+    <w:p>
+      <w:pPr>
+        <w:pStyle w:val="Normal"/>
+        <w:numPr>
+          <w:ilvl w:val="0"/>
+          <w:numId w:val="10"/>
+        </w:numPr>
+        <w:rPr/>
+      </w:pPr>
+      <w:r>
+        <w:rPr>
+          <w:u w:val="none"/>
+        </w:rPr>
+        <w:t>Generate user Database</w:t>
+      </w:r>
+    </w:p>
+    <w:p>
+      <w:pPr>
+        <w:pStyle w:val="Normal"/>
+        <w:numPr>
+          <w:ilvl w:val="0"/>
+          <w:numId w:val="10"/>
+        </w:numPr>
+        <w:rPr/>
+      </w:pPr>
+      <w:r>
+        <w:rPr>
+          <w:u w:val="none"/>
+        </w:rPr>
+        <w:t>Store user generated data directly in CSV file for future analysis. Give access  to different types of output such as those with no passwords or names present,  etc.</w:t>
+      </w:r>
+    </w:p>
+    <w:p>
+      <w:pPr>
+        <w:pStyle w:val="Normal"/>
+        <w:numPr>
+          <w:ilvl w:val="0"/>
+          <w:numId w:val="10"/>
+        </w:numPr>
+        <w:rPr/>
+      </w:pPr>
+      <w:r>
+        <w:rPr/>
+        <w:t xml:space="preserve">Store generated user data directly in database. Possibly provide methods of prioritizing real user applications over generated applications when storing data in database. </w:t>
+      </w:r>
       <w:r>
         <w:rPr/>
         <w:drawing>
@@ -1252,6 +2074,720 @@
   <w:abstractNum w:abstractNumId="5">
     <w:lvl w:ilvl="0">
       <w:start w:val="1"/>
+      <w:numFmt w:val="decimal"/>
+      <w:lvlText w:val="%1."/>
+      <w:lvlJc w:val="left"/>
+      <w:pPr>
+        <w:tabs>
+          <w:tab w:val="num" w:pos="720"/>
+        </w:tabs>
+        <w:ind w:left="720" w:hanging="360"/>
+      </w:pPr>
+      <w:rPr/>
+    </w:lvl>
+    <w:lvl w:ilvl="1">
+      <w:start w:val="1"/>
+      <w:numFmt w:val="decimal"/>
+      <w:lvlText w:val="%2."/>
+      <w:lvlJc w:val="left"/>
+      <w:pPr>
+        <w:tabs>
+          <w:tab w:val="num" w:pos="1080"/>
+        </w:tabs>
+        <w:ind w:left="1080" w:hanging="360"/>
+      </w:pPr>
+      <w:rPr/>
+    </w:lvl>
+    <w:lvl w:ilvl="2">
+      <w:start w:val="1"/>
+      <w:numFmt w:val="decimal"/>
+      <w:lvlText w:val="%3."/>
+      <w:lvlJc w:val="left"/>
+      <w:pPr>
+        <w:tabs>
+          <w:tab w:val="num" w:pos="1440"/>
+        </w:tabs>
+        <w:ind w:left="1440" w:hanging="360"/>
+      </w:pPr>
+      <w:rPr/>
+    </w:lvl>
+    <w:lvl w:ilvl="3">
+      <w:start w:val="1"/>
+      <w:numFmt w:val="decimal"/>
+      <w:lvlText w:val="%4."/>
+      <w:lvlJc w:val="left"/>
+      <w:pPr>
+        <w:tabs>
+          <w:tab w:val="num" w:pos="1800"/>
+        </w:tabs>
+        <w:ind w:left="1800" w:hanging="360"/>
+      </w:pPr>
+      <w:rPr/>
+    </w:lvl>
+    <w:lvl w:ilvl="4">
+      <w:start w:val="1"/>
+      <w:numFmt w:val="decimal"/>
+      <w:lvlText w:val="%5."/>
+      <w:lvlJc w:val="left"/>
+      <w:pPr>
+        <w:tabs>
+          <w:tab w:val="num" w:pos="2160"/>
+        </w:tabs>
+        <w:ind w:left="2160" w:hanging="360"/>
+      </w:pPr>
+      <w:rPr/>
+    </w:lvl>
+    <w:lvl w:ilvl="5">
+      <w:start w:val="1"/>
+      <w:numFmt w:val="decimal"/>
+      <w:lvlText w:val="%6."/>
+      <w:lvlJc w:val="left"/>
+      <w:pPr>
+        <w:tabs>
+          <w:tab w:val="num" w:pos="2520"/>
+        </w:tabs>
+        <w:ind w:left="2520" w:hanging="360"/>
+      </w:pPr>
+      <w:rPr/>
+    </w:lvl>
+    <w:lvl w:ilvl="6">
+      <w:start w:val="1"/>
+      <w:numFmt w:val="decimal"/>
+      <w:lvlText w:val="%7."/>
+      <w:lvlJc w:val="left"/>
+      <w:pPr>
+        <w:tabs>
+          <w:tab w:val="num" w:pos="2880"/>
+        </w:tabs>
+        <w:ind w:left="2880" w:hanging="360"/>
+      </w:pPr>
+      <w:rPr/>
+    </w:lvl>
+    <w:lvl w:ilvl="7">
+      <w:start w:val="1"/>
+      <w:numFmt w:val="decimal"/>
+      <w:lvlText w:val="%8."/>
+      <w:lvlJc w:val="left"/>
+      <w:pPr>
+        <w:tabs>
+          <w:tab w:val="num" w:pos="3240"/>
+        </w:tabs>
+        <w:ind w:left="3240" w:hanging="360"/>
+      </w:pPr>
+      <w:rPr/>
+    </w:lvl>
+    <w:lvl w:ilvl="8">
+      <w:start w:val="1"/>
+      <w:numFmt w:val="decimal"/>
+      <w:lvlText w:val="%9."/>
+      <w:lvlJc w:val="left"/>
+      <w:pPr>
+        <w:tabs>
+          <w:tab w:val="num" w:pos="3600"/>
+        </w:tabs>
+        <w:ind w:left="3600" w:hanging="360"/>
+      </w:pPr>
+      <w:rPr/>
+    </w:lvl>
+  </w:abstractNum>
+  <w:abstractNum w:abstractNumId="6">
+    <w:lvl w:ilvl="0">
+      <w:start w:val="1"/>
+      <w:numFmt w:val="decimal"/>
+      <w:lvlText w:val="%1."/>
+      <w:lvlJc w:val="left"/>
+      <w:pPr>
+        <w:tabs>
+          <w:tab w:val="num" w:pos="720"/>
+        </w:tabs>
+        <w:ind w:left="720" w:hanging="360"/>
+      </w:pPr>
+      <w:rPr/>
+    </w:lvl>
+    <w:lvl w:ilvl="1">
+      <w:start w:val="1"/>
+      <w:numFmt w:val="decimal"/>
+      <w:lvlText w:val="%2."/>
+      <w:lvlJc w:val="left"/>
+      <w:pPr>
+        <w:tabs>
+          <w:tab w:val="num" w:pos="1080"/>
+        </w:tabs>
+        <w:ind w:left="1080" w:hanging="360"/>
+      </w:pPr>
+      <w:rPr/>
+    </w:lvl>
+    <w:lvl w:ilvl="2">
+      <w:start w:val="1"/>
+      <w:numFmt w:val="decimal"/>
+      <w:lvlText w:val="%3."/>
+      <w:lvlJc w:val="left"/>
+      <w:pPr>
+        <w:tabs>
+          <w:tab w:val="num" w:pos="1440"/>
+        </w:tabs>
+        <w:ind w:left="1440" w:hanging="360"/>
+      </w:pPr>
+      <w:rPr/>
+    </w:lvl>
+    <w:lvl w:ilvl="3">
+      <w:start w:val="1"/>
+      <w:numFmt w:val="decimal"/>
+      <w:lvlText w:val="%4."/>
+      <w:lvlJc w:val="left"/>
+      <w:pPr>
+        <w:tabs>
+          <w:tab w:val="num" w:pos="1800"/>
+        </w:tabs>
+        <w:ind w:left="1800" w:hanging="360"/>
+      </w:pPr>
+      <w:rPr/>
+    </w:lvl>
+    <w:lvl w:ilvl="4">
+      <w:start w:val="1"/>
+      <w:numFmt w:val="decimal"/>
+      <w:lvlText w:val="%5."/>
+      <w:lvlJc w:val="left"/>
+      <w:pPr>
+        <w:tabs>
+          <w:tab w:val="num" w:pos="2160"/>
+        </w:tabs>
+        <w:ind w:left="2160" w:hanging="360"/>
+      </w:pPr>
+      <w:rPr/>
+    </w:lvl>
+    <w:lvl w:ilvl="5">
+      <w:start w:val="1"/>
+      <w:numFmt w:val="decimal"/>
+      <w:lvlText w:val="%6."/>
+      <w:lvlJc w:val="left"/>
+      <w:pPr>
+        <w:tabs>
+          <w:tab w:val="num" w:pos="2520"/>
+        </w:tabs>
+        <w:ind w:left="2520" w:hanging="360"/>
+      </w:pPr>
+      <w:rPr/>
+    </w:lvl>
+    <w:lvl w:ilvl="6">
+      <w:start w:val="1"/>
+      <w:numFmt w:val="decimal"/>
+      <w:lvlText w:val="%7."/>
+      <w:lvlJc w:val="left"/>
+      <w:pPr>
+        <w:tabs>
+          <w:tab w:val="num" w:pos="2880"/>
+        </w:tabs>
+        <w:ind w:left="2880" w:hanging="360"/>
+      </w:pPr>
+      <w:rPr/>
+    </w:lvl>
+    <w:lvl w:ilvl="7">
+      <w:start w:val="1"/>
+      <w:numFmt w:val="decimal"/>
+      <w:lvlText w:val="%8."/>
+      <w:lvlJc w:val="left"/>
+      <w:pPr>
+        <w:tabs>
+          <w:tab w:val="num" w:pos="3240"/>
+        </w:tabs>
+        <w:ind w:left="3240" w:hanging="360"/>
+      </w:pPr>
+      <w:rPr/>
+    </w:lvl>
+    <w:lvl w:ilvl="8">
+      <w:start w:val="1"/>
+      <w:numFmt w:val="decimal"/>
+      <w:lvlText w:val="%9."/>
+      <w:lvlJc w:val="left"/>
+      <w:pPr>
+        <w:tabs>
+          <w:tab w:val="num" w:pos="3600"/>
+        </w:tabs>
+        <w:ind w:left="3600" w:hanging="360"/>
+      </w:pPr>
+      <w:rPr/>
+    </w:lvl>
+  </w:abstractNum>
+  <w:abstractNum w:abstractNumId="7">
+    <w:lvl w:ilvl="0">
+      <w:start w:val="1"/>
+      <w:numFmt w:val="decimal"/>
+      <w:lvlText w:val="%1."/>
+      <w:lvlJc w:val="left"/>
+      <w:pPr>
+        <w:tabs>
+          <w:tab w:val="num" w:pos="720"/>
+        </w:tabs>
+        <w:ind w:left="720" w:hanging="360"/>
+      </w:pPr>
+      <w:rPr/>
+    </w:lvl>
+    <w:lvl w:ilvl="1">
+      <w:start w:val="1"/>
+      <w:numFmt w:val="decimal"/>
+      <w:lvlText w:val="%2."/>
+      <w:lvlJc w:val="left"/>
+      <w:pPr>
+        <w:tabs>
+          <w:tab w:val="num" w:pos="1080"/>
+        </w:tabs>
+        <w:ind w:left="1080" w:hanging="360"/>
+      </w:pPr>
+      <w:rPr/>
+    </w:lvl>
+    <w:lvl w:ilvl="2">
+      <w:start w:val="1"/>
+      <w:numFmt w:val="decimal"/>
+      <w:lvlText w:val="%3."/>
+      <w:lvlJc w:val="left"/>
+      <w:pPr>
+        <w:tabs>
+          <w:tab w:val="num" w:pos="1440"/>
+        </w:tabs>
+        <w:ind w:left="1440" w:hanging="360"/>
+      </w:pPr>
+      <w:rPr/>
+    </w:lvl>
+    <w:lvl w:ilvl="3">
+      <w:start w:val="1"/>
+      <w:numFmt w:val="decimal"/>
+      <w:lvlText w:val="%4."/>
+      <w:lvlJc w:val="left"/>
+      <w:pPr>
+        <w:tabs>
+          <w:tab w:val="num" w:pos="1800"/>
+        </w:tabs>
+        <w:ind w:left="1800" w:hanging="360"/>
+      </w:pPr>
+      <w:rPr/>
+    </w:lvl>
+    <w:lvl w:ilvl="4">
+      <w:start w:val="1"/>
+      <w:numFmt w:val="decimal"/>
+      <w:lvlText w:val="%5."/>
+      <w:lvlJc w:val="left"/>
+      <w:pPr>
+        <w:tabs>
+          <w:tab w:val="num" w:pos="2160"/>
+        </w:tabs>
+        <w:ind w:left="2160" w:hanging="360"/>
+      </w:pPr>
+      <w:rPr/>
+    </w:lvl>
+    <w:lvl w:ilvl="5">
+      <w:start w:val="1"/>
+      <w:numFmt w:val="decimal"/>
+      <w:lvlText w:val="%6."/>
+      <w:lvlJc w:val="left"/>
+      <w:pPr>
+        <w:tabs>
+          <w:tab w:val="num" w:pos="2520"/>
+        </w:tabs>
+        <w:ind w:left="2520" w:hanging="360"/>
+      </w:pPr>
+      <w:rPr/>
+    </w:lvl>
+    <w:lvl w:ilvl="6">
+      <w:start w:val="1"/>
+      <w:numFmt w:val="decimal"/>
+      <w:lvlText w:val="%7."/>
+      <w:lvlJc w:val="left"/>
+      <w:pPr>
+        <w:tabs>
+          <w:tab w:val="num" w:pos="2880"/>
+        </w:tabs>
+        <w:ind w:left="2880" w:hanging="360"/>
+      </w:pPr>
+      <w:rPr/>
+    </w:lvl>
+    <w:lvl w:ilvl="7">
+      <w:start w:val="1"/>
+      <w:numFmt w:val="decimal"/>
+      <w:lvlText w:val="%8."/>
+      <w:lvlJc w:val="left"/>
+      <w:pPr>
+        <w:tabs>
+          <w:tab w:val="num" w:pos="3240"/>
+        </w:tabs>
+        <w:ind w:left="3240" w:hanging="360"/>
+      </w:pPr>
+      <w:rPr/>
+    </w:lvl>
+    <w:lvl w:ilvl="8">
+      <w:start w:val="1"/>
+      <w:numFmt w:val="decimal"/>
+      <w:lvlText w:val="%9."/>
+      <w:lvlJc w:val="left"/>
+      <w:pPr>
+        <w:tabs>
+          <w:tab w:val="num" w:pos="3600"/>
+        </w:tabs>
+        <w:ind w:left="3600" w:hanging="360"/>
+      </w:pPr>
+      <w:rPr/>
+    </w:lvl>
+  </w:abstractNum>
+  <w:abstractNum w:abstractNumId="8">
+    <w:lvl w:ilvl="0">
+      <w:start w:val="1"/>
+      <w:numFmt w:val="decimal"/>
+      <w:lvlText w:val="%1."/>
+      <w:lvlJc w:val="left"/>
+      <w:pPr>
+        <w:tabs>
+          <w:tab w:val="num" w:pos="720"/>
+        </w:tabs>
+        <w:ind w:left="720" w:hanging="360"/>
+      </w:pPr>
+      <w:rPr/>
+    </w:lvl>
+    <w:lvl w:ilvl="1">
+      <w:start w:val="1"/>
+      <w:numFmt w:val="decimal"/>
+      <w:lvlText w:val="%2."/>
+      <w:lvlJc w:val="left"/>
+      <w:pPr>
+        <w:tabs>
+          <w:tab w:val="num" w:pos="1080"/>
+        </w:tabs>
+        <w:ind w:left="1080" w:hanging="360"/>
+      </w:pPr>
+      <w:rPr/>
+    </w:lvl>
+    <w:lvl w:ilvl="2">
+      <w:start w:val="1"/>
+      <w:numFmt w:val="decimal"/>
+      <w:lvlText w:val="%3."/>
+      <w:lvlJc w:val="left"/>
+      <w:pPr>
+        <w:tabs>
+          <w:tab w:val="num" w:pos="1440"/>
+        </w:tabs>
+        <w:ind w:left="1440" w:hanging="360"/>
+      </w:pPr>
+      <w:rPr/>
+    </w:lvl>
+    <w:lvl w:ilvl="3">
+      <w:start w:val="1"/>
+      <w:numFmt w:val="decimal"/>
+      <w:lvlText w:val="%4."/>
+      <w:lvlJc w:val="left"/>
+      <w:pPr>
+        <w:tabs>
+          <w:tab w:val="num" w:pos="1800"/>
+        </w:tabs>
+        <w:ind w:left="1800" w:hanging="360"/>
+      </w:pPr>
+      <w:rPr/>
+    </w:lvl>
+    <w:lvl w:ilvl="4">
+      <w:start w:val="1"/>
+      <w:numFmt w:val="decimal"/>
+      <w:lvlText w:val="%5."/>
+      <w:lvlJc w:val="left"/>
+      <w:pPr>
+        <w:tabs>
+          <w:tab w:val="num" w:pos="2160"/>
+        </w:tabs>
+        <w:ind w:left="2160" w:hanging="360"/>
+      </w:pPr>
+      <w:rPr/>
+    </w:lvl>
+    <w:lvl w:ilvl="5">
+      <w:start w:val="1"/>
+      <w:numFmt w:val="decimal"/>
+      <w:lvlText w:val="%6."/>
+      <w:lvlJc w:val="left"/>
+      <w:pPr>
+        <w:tabs>
+          <w:tab w:val="num" w:pos="2520"/>
+        </w:tabs>
+        <w:ind w:left="2520" w:hanging="360"/>
+      </w:pPr>
+      <w:rPr/>
+    </w:lvl>
+    <w:lvl w:ilvl="6">
+      <w:start w:val="1"/>
+      <w:numFmt w:val="decimal"/>
+      <w:lvlText w:val="%7."/>
+      <w:lvlJc w:val="left"/>
+      <w:pPr>
+        <w:tabs>
+          <w:tab w:val="num" w:pos="2880"/>
+        </w:tabs>
+        <w:ind w:left="2880" w:hanging="360"/>
+      </w:pPr>
+      <w:rPr/>
+    </w:lvl>
+    <w:lvl w:ilvl="7">
+      <w:start w:val="1"/>
+      <w:numFmt w:val="decimal"/>
+      <w:lvlText w:val="%8."/>
+      <w:lvlJc w:val="left"/>
+      <w:pPr>
+        <w:tabs>
+          <w:tab w:val="num" w:pos="3240"/>
+        </w:tabs>
+        <w:ind w:left="3240" w:hanging="360"/>
+      </w:pPr>
+      <w:rPr/>
+    </w:lvl>
+    <w:lvl w:ilvl="8">
+      <w:start w:val="1"/>
+      <w:numFmt w:val="decimal"/>
+      <w:lvlText w:val="%9."/>
+      <w:lvlJc w:val="left"/>
+      <w:pPr>
+        <w:tabs>
+          <w:tab w:val="num" w:pos="3600"/>
+        </w:tabs>
+        <w:ind w:left="3600" w:hanging="360"/>
+      </w:pPr>
+      <w:rPr/>
+    </w:lvl>
+  </w:abstractNum>
+  <w:abstractNum w:abstractNumId="9">
+    <w:lvl w:ilvl="0">
+      <w:start w:val="1"/>
+      <w:numFmt w:val="decimal"/>
+      <w:lvlText w:val="%1."/>
+      <w:lvlJc w:val="left"/>
+      <w:pPr>
+        <w:tabs>
+          <w:tab w:val="num" w:pos="720"/>
+        </w:tabs>
+        <w:ind w:left="720" w:hanging="360"/>
+      </w:pPr>
+      <w:rPr/>
+    </w:lvl>
+    <w:lvl w:ilvl="1">
+      <w:start w:val="1"/>
+      <w:numFmt w:val="decimal"/>
+      <w:lvlText w:val="%2."/>
+      <w:lvlJc w:val="left"/>
+      <w:pPr>
+        <w:tabs>
+          <w:tab w:val="num" w:pos="1080"/>
+        </w:tabs>
+        <w:ind w:left="1080" w:hanging="360"/>
+      </w:pPr>
+      <w:rPr/>
+    </w:lvl>
+    <w:lvl w:ilvl="2">
+      <w:start w:val="1"/>
+      <w:numFmt w:val="decimal"/>
+      <w:lvlText w:val="%3."/>
+      <w:lvlJc w:val="left"/>
+      <w:pPr>
+        <w:tabs>
+          <w:tab w:val="num" w:pos="1440"/>
+        </w:tabs>
+        <w:ind w:left="1440" w:hanging="360"/>
+      </w:pPr>
+      <w:rPr/>
+    </w:lvl>
+    <w:lvl w:ilvl="3">
+      <w:start w:val="1"/>
+      <w:numFmt w:val="decimal"/>
+      <w:lvlText w:val="%4."/>
+      <w:lvlJc w:val="left"/>
+      <w:pPr>
+        <w:tabs>
+          <w:tab w:val="num" w:pos="1800"/>
+        </w:tabs>
+        <w:ind w:left="1800" w:hanging="360"/>
+      </w:pPr>
+      <w:rPr/>
+    </w:lvl>
+    <w:lvl w:ilvl="4">
+      <w:start w:val="1"/>
+      <w:numFmt w:val="decimal"/>
+      <w:lvlText w:val="%5."/>
+      <w:lvlJc w:val="left"/>
+      <w:pPr>
+        <w:tabs>
+          <w:tab w:val="num" w:pos="2160"/>
+        </w:tabs>
+        <w:ind w:left="2160" w:hanging="360"/>
+      </w:pPr>
+      <w:rPr/>
+    </w:lvl>
+    <w:lvl w:ilvl="5">
+      <w:start w:val="1"/>
+      <w:numFmt w:val="decimal"/>
+      <w:lvlText w:val="%6."/>
+      <w:lvlJc w:val="left"/>
+      <w:pPr>
+        <w:tabs>
+          <w:tab w:val="num" w:pos="2520"/>
+        </w:tabs>
+        <w:ind w:left="2520" w:hanging="360"/>
+      </w:pPr>
+      <w:rPr/>
+    </w:lvl>
+    <w:lvl w:ilvl="6">
+      <w:start w:val="1"/>
+      <w:numFmt w:val="decimal"/>
+      <w:lvlText w:val="%7."/>
+      <w:lvlJc w:val="left"/>
+      <w:pPr>
+        <w:tabs>
+          <w:tab w:val="num" w:pos="2880"/>
+        </w:tabs>
+        <w:ind w:left="2880" w:hanging="360"/>
+      </w:pPr>
+      <w:rPr/>
+    </w:lvl>
+    <w:lvl w:ilvl="7">
+      <w:start w:val="1"/>
+      <w:numFmt w:val="decimal"/>
+      <w:lvlText w:val="%8."/>
+      <w:lvlJc w:val="left"/>
+      <w:pPr>
+        <w:tabs>
+          <w:tab w:val="num" w:pos="3240"/>
+        </w:tabs>
+        <w:ind w:left="3240" w:hanging="360"/>
+      </w:pPr>
+      <w:rPr/>
+    </w:lvl>
+    <w:lvl w:ilvl="8">
+      <w:start w:val="1"/>
+      <w:numFmt w:val="decimal"/>
+      <w:lvlText w:val="%9."/>
+      <w:lvlJc w:val="left"/>
+      <w:pPr>
+        <w:tabs>
+          <w:tab w:val="num" w:pos="3600"/>
+        </w:tabs>
+        <w:ind w:left="3600" w:hanging="360"/>
+      </w:pPr>
+      <w:rPr/>
+    </w:lvl>
+  </w:abstractNum>
+  <w:abstractNum w:abstractNumId="10">
+    <w:lvl w:ilvl="0">
+      <w:start w:val="1"/>
+      <w:numFmt w:val="decimal"/>
+      <w:lvlText w:val="%1."/>
+      <w:lvlJc w:val="left"/>
+      <w:pPr>
+        <w:tabs>
+          <w:tab w:val="num" w:pos="720"/>
+        </w:tabs>
+        <w:ind w:left="720" w:hanging="360"/>
+      </w:pPr>
+      <w:rPr/>
+    </w:lvl>
+    <w:lvl w:ilvl="1">
+      <w:start w:val="1"/>
+      <w:numFmt w:val="decimal"/>
+      <w:lvlText w:val="%2."/>
+      <w:lvlJc w:val="left"/>
+      <w:pPr>
+        <w:tabs>
+          <w:tab w:val="num" w:pos="1080"/>
+        </w:tabs>
+        <w:ind w:left="1080" w:hanging="360"/>
+      </w:pPr>
+      <w:rPr/>
+    </w:lvl>
+    <w:lvl w:ilvl="2">
+      <w:start w:val="1"/>
+      <w:numFmt w:val="decimal"/>
+      <w:lvlText w:val="%3."/>
+      <w:lvlJc w:val="left"/>
+      <w:pPr>
+        <w:tabs>
+          <w:tab w:val="num" w:pos="1440"/>
+        </w:tabs>
+        <w:ind w:left="1440" w:hanging="360"/>
+      </w:pPr>
+      <w:rPr/>
+    </w:lvl>
+    <w:lvl w:ilvl="3">
+      <w:start w:val="1"/>
+      <w:numFmt w:val="decimal"/>
+      <w:lvlText w:val="%4."/>
+      <w:lvlJc w:val="left"/>
+      <w:pPr>
+        <w:tabs>
+          <w:tab w:val="num" w:pos="1800"/>
+        </w:tabs>
+        <w:ind w:left="1800" w:hanging="360"/>
+      </w:pPr>
+      <w:rPr/>
+    </w:lvl>
+    <w:lvl w:ilvl="4">
+      <w:start w:val="1"/>
+      <w:numFmt w:val="decimal"/>
+      <w:lvlText w:val="%5."/>
+      <w:lvlJc w:val="left"/>
+      <w:pPr>
+        <w:tabs>
+          <w:tab w:val="num" w:pos="2160"/>
+        </w:tabs>
+        <w:ind w:left="2160" w:hanging="360"/>
+      </w:pPr>
+      <w:rPr/>
+    </w:lvl>
+    <w:lvl w:ilvl="5">
+      <w:start w:val="1"/>
+      <w:numFmt w:val="decimal"/>
+      <w:lvlText w:val="%6."/>
+      <w:lvlJc w:val="left"/>
+      <w:pPr>
+        <w:tabs>
+          <w:tab w:val="num" w:pos="2520"/>
+        </w:tabs>
+        <w:ind w:left="2520" w:hanging="360"/>
+      </w:pPr>
+      <w:rPr/>
+    </w:lvl>
+    <w:lvl w:ilvl="6">
+      <w:start w:val="1"/>
+      <w:numFmt w:val="decimal"/>
+      <w:lvlText w:val="%7."/>
+      <w:lvlJc w:val="left"/>
+      <w:pPr>
+        <w:tabs>
+          <w:tab w:val="num" w:pos="2880"/>
+        </w:tabs>
+        <w:ind w:left="2880" w:hanging="360"/>
+      </w:pPr>
+      <w:rPr/>
+    </w:lvl>
+    <w:lvl w:ilvl="7">
+      <w:start w:val="1"/>
+      <w:numFmt w:val="decimal"/>
+      <w:lvlText w:val="%8."/>
+      <w:lvlJc w:val="left"/>
+      <w:pPr>
+        <w:tabs>
+          <w:tab w:val="num" w:pos="3240"/>
+        </w:tabs>
+        <w:ind w:left="3240" w:hanging="360"/>
+      </w:pPr>
+      <w:rPr/>
+    </w:lvl>
+    <w:lvl w:ilvl="8">
+      <w:start w:val="1"/>
+      <w:numFmt w:val="decimal"/>
+      <w:lvlText w:val="%9."/>
+      <w:lvlJc w:val="left"/>
+      <w:pPr>
+        <w:tabs>
+          <w:tab w:val="num" w:pos="3600"/>
+        </w:tabs>
+        <w:ind w:left="3600" w:hanging="360"/>
+      </w:pPr>
+      <w:rPr/>
+    </w:lvl>
+  </w:abstractNum>
+  <w:abstractNum w:abstractNumId="11">
+    <w:lvl w:ilvl="0">
+      <w:start w:val="1"/>
       <w:numFmt w:val="none"/>
       <w:suff w:val="nothing"/>
       <w:lvlText w:val=""/>
@@ -1382,6 +2918,24 @@
   </w:num>
   <w:num w:numId="5">
     <w:abstractNumId w:val="5"/>
+  </w:num>
+  <w:num w:numId="6">
+    <w:abstractNumId w:val="6"/>
+  </w:num>
+  <w:num w:numId="7">
+    <w:abstractNumId w:val="7"/>
+  </w:num>
+  <w:num w:numId="8">
+    <w:abstractNumId w:val="8"/>
+  </w:num>
+  <w:num w:numId="9">
+    <w:abstractNumId w:val="9"/>
+  </w:num>
+  <w:num w:numId="10">
+    <w:abstractNumId w:val="10"/>
+  </w:num>
+  <w:num w:numId="11">
+    <w:abstractNumId w:val="11"/>
   </w:num>
 </w:numbering>
 </file>

</xml_diff>